<commit_message>
Modificacion del documento de arquitectura de software
</commit_message>
<xml_diff>
--- a/Desarrollo/SCSE/Requisitos/SCSE-ADS.docx
+++ b/Desarrollo/SCSE/Requisitos/SCSE-ADS.docx
@@ -115,7 +115,6 @@
           <w:lang w:val="es-PE"/>
         </w:rPr>
         <w:tab/>
-        <w:t/>
       </w:r>
       <w:r>
         <w:rPr>
@@ -1857,8 +1856,8 @@
           <w:szCs w:val="28"/>
         </w:rPr>
       </w:pPr>
-      <w:bookmarkStart w:id="0" w:name="_Toc14329"/>
-      <w:bookmarkStart w:id="1" w:name="_Toc9397"/>
+      <w:bookmarkStart w:id="0" w:name="_Toc9397"/>
+      <w:bookmarkStart w:id="1" w:name="_Toc14329"/>
       <w:r>
         <w:rPr>
           <w:rFonts w:hint="default" w:ascii="Times New Roman" w:hAnsi="Times New Roman" w:cs="Times New Roman"/>
@@ -1902,6 +1901,7 @@
       <w:pPr>
         <w:pStyle w:val="9"/>
         <w:numPr>
+          <w:ilvl w:val="0"/>
           <w:numId w:val="0"/>
         </w:numPr>
         <w:tabs>
@@ -1921,6 +1921,7 @@
       <w:pPr>
         <w:pStyle w:val="9"/>
         <w:numPr>
+          <w:ilvl w:val="0"/>
           <w:numId w:val="0"/>
         </w:numPr>
         <w:tabs>
@@ -1983,6 +1984,7 @@
       <w:pPr>
         <w:pStyle w:val="9"/>
         <w:numPr>
+          <w:ilvl w:val="0"/>
           <w:numId w:val="0"/>
         </w:numPr>
         <w:tabs>
@@ -2001,6 +2003,7 @@
       <w:pPr>
         <w:pStyle w:val="9"/>
         <w:numPr>
+          <w:ilvl w:val="0"/>
           <w:numId w:val="0"/>
         </w:numPr>
         <w:tabs>
@@ -2046,6 +2049,7 @@
       <w:pPr>
         <w:pStyle w:val="9"/>
         <w:numPr>
+          <w:ilvl w:val="0"/>
           <w:numId w:val="0"/>
         </w:numPr>
         <w:tabs>
@@ -2077,6 +2081,7 @@
       <w:pPr>
         <w:pStyle w:val="9"/>
         <w:numPr>
+          <w:ilvl w:val="0"/>
           <w:numId w:val="0"/>
         </w:numPr>
         <w:tabs>
@@ -2167,6 +2172,7 @@
       <w:pPr>
         <w:pStyle w:val="9"/>
         <w:numPr>
+          <w:ilvl w:val="0"/>
           <w:numId w:val="0"/>
         </w:numPr>
         <w:tabs>
@@ -2218,6 +2224,7 @@
       <w:pPr>
         <w:pStyle w:val="9"/>
         <w:numPr>
+          <w:ilvl w:val="0"/>
           <w:numId w:val="0"/>
         </w:numPr>
         <w:tabs>
@@ -2239,6 +2246,7 @@
       <w:pPr>
         <w:pStyle w:val="9"/>
         <w:numPr>
+          <w:ilvl w:val="0"/>
           <w:numId w:val="0"/>
         </w:numPr>
         <w:tabs>
@@ -2296,6 +2304,7 @@
       <w:pPr>
         <w:pStyle w:val="9"/>
         <w:numPr>
+          <w:ilvl w:val="0"/>
           <w:numId w:val="0"/>
         </w:numPr>
         <w:tabs>
@@ -2343,6 +2352,16 @@
           <w:lang w:val="es-PE"/>
         </w:rPr>
         <w:tab/>
+      </w:r>
+      <w:r>
+        <w:rPr>
+          <w:rFonts w:hint="default" w:ascii="Times New Roman" w:hAnsi="Times New Roman"/>
+          <w:b w:val="0"/>
+          <w:bCs w:val="0"/>
+          <w:sz w:val="24"/>
+          <w:szCs w:val="24"/>
+          <w:lang w:val="es-PE"/>
+        </w:rPr>
         <w:t>Capa de presentación: la capa de presentación se encargará de la interfaz web del sistema. Se utilizará un  framework  para la implementación de la capa de presentación.</w:t>
       </w:r>
     </w:p>
@@ -2486,6 +2505,7 @@
       <w:pPr>
         <w:pStyle w:val="9"/>
         <w:numPr>
+          <w:ilvl w:val="0"/>
           <w:numId w:val="0"/>
         </w:numPr>
         <w:tabs>
@@ -2501,13 +2521,12 @@
           <w:lang w:val="es-PE"/>
         </w:rPr>
       </w:pPr>
-      <w:bookmarkStart w:id="11" w:name="_GoBack"/>
-      <w:bookmarkEnd w:id="11"/>
-    </w:p>
-    <w:p>
-      <w:pPr>
-        <w:pStyle w:val="9"/>
-        <w:numPr>
+    </w:p>
+    <w:p>
+      <w:pPr>
+        <w:pStyle w:val="9"/>
+        <w:numPr>
+          <w:ilvl w:val="0"/>
           <w:numId w:val="0"/>
         </w:numPr>
         <w:tabs>
@@ -2527,6 +2546,7 @@
       <w:pPr>
         <w:pStyle w:val="9"/>
         <w:numPr>
+          <w:ilvl w:val="0"/>
           <w:numId w:val="0"/>
         </w:numPr>
         <w:tabs>
@@ -2546,6 +2566,7 @@
       <w:pPr>
         <w:pStyle w:val="9"/>
         <w:numPr>
+          <w:ilvl w:val="0"/>
           <w:numId w:val="0"/>
         </w:numPr>
         <w:tabs>
@@ -2592,6 +2613,7 @@
       <w:pPr>
         <w:pStyle w:val="9"/>
         <w:numPr>
+          <w:ilvl w:val="0"/>
           <w:numId w:val="0"/>
         </w:numPr>
         <w:tabs>
@@ -2611,6 +2633,7 @@
       <w:pPr>
         <w:pStyle w:val="9"/>
         <w:numPr>
+          <w:ilvl w:val="0"/>
           <w:numId w:val="0"/>
         </w:numPr>
         <w:tabs>
@@ -2661,6 +2684,7 @@
       <w:pPr>
         <w:pStyle w:val="9"/>
         <w:numPr>
+          <w:ilvl w:val="0"/>
           <w:numId w:val="0"/>
         </w:numPr>
         <w:tabs>
@@ -2722,6 +2746,7 @@
       <w:pPr>
         <w:pStyle w:val="9"/>
         <w:numPr>
+          <w:ilvl w:val="0"/>
           <w:numId w:val="0"/>
         </w:numPr>
         <w:tabs>
@@ -2793,6 +2818,7 @@
       <w:pPr>
         <w:pStyle w:val="9"/>
         <w:numPr>
+          <w:ilvl w:val="0"/>
           <w:numId w:val="0"/>
         </w:numPr>
         <w:tabs>
@@ -2842,6 +2868,7 @@
       <w:pPr>
         <w:pStyle w:val="9"/>
         <w:numPr>
+          <w:ilvl w:val="0"/>
           <w:numId w:val="0"/>
         </w:numPr>
         <w:tabs>
@@ -2892,6 +2919,7 @@
       <w:pPr>
         <w:pStyle w:val="9"/>
         <w:numPr>
+          <w:ilvl w:val="0"/>
           <w:numId w:val="0"/>
         </w:numPr>
         <w:tabs>
@@ -2911,6 +2939,7 @@
       <w:pPr>
         <w:pStyle w:val="9"/>
         <w:numPr>
+          <w:ilvl w:val="0"/>
           <w:numId w:val="0"/>
         </w:numPr>
         <w:tabs>
@@ -2932,6 +2961,7 @@
       <w:pPr>
         <w:pStyle w:val="9"/>
         <w:numPr>
+          <w:ilvl w:val="0"/>
           <w:numId w:val="0"/>
         </w:numPr>
         <w:tabs>
@@ -2975,6 +3005,7 @@
       <w:pPr>
         <w:pStyle w:val="9"/>
         <w:numPr>
+          <w:ilvl w:val="0"/>
           <w:numId w:val="0"/>
         </w:numPr>
         <w:tabs>
@@ -2995,6 +3026,7 @@
       <w:pPr>
         <w:pStyle w:val="9"/>
         <w:numPr>
+          <w:ilvl w:val="0"/>
           <w:numId w:val="0"/>
         </w:numPr>
         <w:tabs>
@@ -3014,6 +3046,7 @@
       <w:pPr>
         <w:pStyle w:val="9"/>
         <w:numPr>
+          <w:ilvl w:val="0"/>
           <w:numId w:val="0"/>
         </w:numPr>
         <w:tabs>
@@ -3038,7 +3071,6 @@
           <w:lang w:val="es-PE"/>
         </w:rPr>
         <w:tab/>
-        <w:t/>
       </w:r>
       <w:r>
         <w:rPr>
@@ -3056,6 +3088,7 @@
       <w:pPr>
         <w:pStyle w:val="9"/>
         <w:numPr>
+          <w:ilvl w:val="0"/>
           <w:numId w:val="0"/>
         </w:numPr>
         <w:tabs>
@@ -3075,6 +3108,7 @@
       <w:pPr>
         <w:pStyle w:val="9"/>
         <w:numPr>
+          <w:ilvl w:val="0"/>
           <w:numId w:val="0"/>
         </w:numPr>
         <w:tabs>
@@ -3094,6 +3128,7 @@
       <w:pPr>
         <w:pStyle w:val="9"/>
         <w:numPr>
+          <w:ilvl w:val="0"/>
           <w:numId w:val="0"/>
         </w:numPr>
         <w:tabs>
@@ -3114,6 +3149,7 @@
       <w:pPr>
         <w:pStyle w:val="9"/>
         <w:numPr>
+          <w:ilvl w:val="0"/>
           <w:numId w:val="0"/>
         </w:numPr>
         <w:tabs>
@@ -3144,6 +3180,7 @@
       <w:pPr>
         <w:pStyle w:val="9"/>
         <w:numPr>
+          <w:ilvl w:val="0"/>
           <w:numId w:val="0"/>
         </w:numPr>
         <w:tabs>
@@ -3281,8 +3318,16 @@
     </w:p>
     <w:p>
       <w:pPr>
-        <w:pStyle w:val="9"/>
-        <w:numPr>
+        <w:rPr>
+          <w:rFonts w:hint="default"/>
+        </w:rPr>
+      </w:pPr>
+    </w:p>
+    <w:p>
+      <w:pPr>
+        <w:pStyle w:val="9"/>
+        <w:numPr>
+          <w:ilvl w:val="0"/>
           <w:numId w:val="0"/>
         </w:numPr>
         <w:tabs>
@@ -3308,18 +3353,10 @@
           <w:lang w:val="es-PE"/>
         </w:rPr>
         <w:drawing>
-          <wp:anchor distT="0" distB="0" distL="114300" distR="114300" simplePos="0" relativeHeight="251659264" behindDoc="0" locked="0" layoutInCell="1" allowOverlap="1">
-            <wp:simplePos x="0" y="0"/>
-            <wp:positionH relativeFrom="column">
-              <wp:posOffset>1108710</wp:posOffset>
-            </wp:positionH>
-            <wp:positionV relativeFrom="paragraph">
-              <wp:posOffset>115570</wp:posOffset>
-            </wp:positionV>
-            <wp:extent cx="4037330" cy="3409950"/>
-            <wp:effectExtent l="0" t="0" r="1270" b="3810"/>
-            <wp:wrapSquare wrapText="bothSides"/>
-            <wp:docPr id="1" name="Imagen 1" descr="Diagrama sin título.drawio (1)"/>
+          <wp:inline distT="0" distB="0" distL="114300" distR="114300">
+            <wp:extent cx="5937250" cy="4717415"/>
+            <wp:effectExtent l="0" t="0" r="6350" b="6985"/>
+            <wp:docPr id="3" name="Imagen 3" descr="Diagrama sin título.drawio (2)"/>
             <wp:cNvGraphicFramePr>
               <a:graphicFrameLocks xmlns:a="http://schemas.openxmlformats.org/drawingml/2006/main" noChangeAspect="1"/>
             </wp:cNvGraphicFramePr>
@@ -3327,7 +3364,7 @@
               <a:graphicData uri="http://schemas.openxmlformats.org/drawingml/2006/picture">
                 <pic:pic xmlns:pic="http://schemas.openxmlformats.org/drawingml/2006/picture">
                   <pic:nvPicPr>
-                    <pic:cNvPr id="1" name="Imagen 1" descr="Diagrama sin título.drawio (1)"/>
+                    <pic:cNvPr id="3" name="Imagen 3" descr="Diagrama sin título.drawio (2)"/>
                     <pic:cNvPicPr>
                       <a:picLocks noChangeAspect="1"/>
                     </pic:cNvPicPr>
@@ -3341,7 +3378,7 @@
                   <pic:spPr>
                     <a:xfrm>
                       <a:off x="0" y="0"/>
-                      <a:ext cx="4037330" cy="3409950"/>
+                      <a:ext cx="5937250" cy="4717415"/>
                     </a:xfrm>
                     <a:prstGeom prst="rect">
                       <a:avLst/>
@@ -3350,7 +3387,7 @@
                 </pic:pic>
               </a:graphicData>
             </a:graphic>
-          </wp:anchor>
+          </wp:inline>
         </w:drawing>
       </w:r>
     </w:p>
@@ -3358,6 +3395,7 @@
       <w:pPr>
         <w:pStyle w:val="9"/>
         <w:numPr>
+          <w:ilvl w:val="0"/>
           <w:numId w:val="0"/>
         </w:numPr>
         <w:tabs>
@@ -3378,6 +3416,7 @@
       <w:pPr>
         <w:pStyle w:val="9"/>
         <w:numPr>
+          <w:ilvl w:val="0"/>
           <w:numId w:val="0"/>
         </w:numPr>
         <w:tabs>
@@ -3398,300 +3437,6 @@
     <w:p>
       <w:pPr>
         <w:pStyle w:val="9"/>
-        <w:numPr>
-          <w:numId w:val="0"/>
-        </w:numPr>
-        <w:tabs>
-          <w:tab w:val="left" w:pos="7812"/>
-        </w:tabs>
-        <w:spacing w:after="160" w:line="259" w:lineRule="auto"/>
-        <w:contextualSpacing/>
-        <w:rPr>
-          <w:rFonts w:hint="default" w:ascii="Times New Roman" w:hAnsi="Times New Roman" w:cs="Times New Roman"/>
-          <w:b/>
-          <w:bCs/>
-          <w:sz w:val="28"/>
-          <w:szCs w:val="28"/>
-          <w:lang w:val="es-PE"/>
-        </w:rPr>
-      </w:pPr>
-    </w:p>
-    <w:p>
-      <w:pPr>
-        <w:pStyle w:val="9"/>
-        <w:numPr>
-          <w:numId w:val="0"/>
-        </w:numPr>
-        <w:tabs>
-          <w:tab w:val="left" w:pos="7812"/>
-        </w:tabs>
-        <w:spacing w:after="160" w:line="259" w:lineRule="auto"/>
-        <w:contextualSpacing/>
-        <w:rPr>
-          <w:rFonts w:hint="default" w:ascii="Times New Roman" w:hAnsi="Times New Roman" w:cs="Times New Roman"/>
-          <w:b/>
-          <w:bCs/>
-          <w:sz w:val="28"/>
-          <w:szCs w:val="28"/>
-          <w:lang w:val="es-PE"/>
-        </w:rPr>
-      </w:pPr>
-    </w:p>
-    <w:p>
-      <w:pPr>
-        <w:pStyle w:val="9"/>
-        <w:numPr>
-          <w:numId w:val="0"/>
-        </w:numPr>
-        <w:tabs>
-          <w:tab w:val="left" w:pos="7812"/>
-        </w:tabs>
-        <w:spacing w:after="160" w:line="259" w:lineRule="auto"/>
-        <w:contextualSpacing/>
-        <w:rPr>
-          <w:rFonts w:hint="default" w:ascii="Times New Roman" w:hAnsi="Times New Roman" w:cs="Times New Roman"/>
-          <w:b/>
-          <w:bCs/>
-          <w:sz w:val="28"/>
-          <w:szCs w:val="28"/>
-          <w:lang w:val="es-PE"/>
-        </w:rPr>
-      </w:pPr>
-    </w:p>
-    <w:p>
-      <w:pPr>
-        <w:pStyle w:val="9"/>
-        <w:numPr>
-          <w:numId w:val="0"/>
-        </w:numPr>
-        <w:tabs>
-          <w:tab w:val="left" w:pos="7812"/>
-        </w:tabs>
-        <w:spacing w:after="160" w:line="259" w:lineRule="auto"/>
-        <w:contextualSpacing/>
-        <w:rPr>
-          <w:rFonts w:hint="default" w:ascii="Times New Roman" w:hAnsi="Times New Roman" w:cs="Times New Roman"/>
-          <w:b/>
-          <w:bCs/>
-          <w:sz w:val="28"/>
-          <w:szCs w:val="28"/>
-          <w:lang w:val="es-PE"/>
-        </w:rPr>
-      </w:pPr>
-    </w:p>
-    <w:p>
-      <w:pPr>
-        <w:pStyle w:val="9"/>
-        <w:numPr>
-          <w:numId w:val="0"/>
-        </w:numPr>
-        <w:tabs>
-          <w:tab w:val="left" w:pos="7812"/>
-        </w:tabs>
-        <w:spacing w:after="160" w:line="259" w:lineRule="auto"/>
-        <w:contextualSpacing/>
-        <w:rPr>
-          <w:rFonts w:hint="default" w:ascii="Times New Roman" w:hAnsi="Times New Roman" w:cs="Times New Roman"/>
-          <w:b/>
-          <w:bCs/>
-          <w:sz w:val="28"/>
-          <w:szCs w:val="28"/>
-          <w:lang w:val="es-PE"/>
-        </w:rPr>
-      </w:pPr>
-    </w:p>
-    <w:p>
-      <w:pPr>
-        <w:pStyle w:val="9"/>
-        <w:numPr>
-          <w:numId w:val="0"/>
-        </w:numPr>
-        <w:tabs>
-          <w:tab w:val="left" w:pos="7812"/>
-        </w:tabs>
-        <w:spacing w:after="160" w:line="259" w:lineRule="auto"/>
-        <w:contextualSpacing/>
-        <w:rPr>
-          <w:rFonts w:hint="default" w:ascii="Times New Roman" w:hAnsi="Times New Roman" w:cs="Times New Roman"/>
-          <w:b/>
-          <w:bCs/>
-          <w:sz w:val="28"/>
-          <w:szCs w:val="28"/>
-          <w:lang w:val="es-PE"/>
-        </w:rPr>
-      </w:pPr>
-    </w:p>
-    <w:p>
-      <w:pPr>
-        <w:pStyle w:val="9"/>
-        <w:numPr>
-          <w:numId w:val="0"/>
-        </w:numPr>
-        <w:tabs>
-          <w:tab w:val="left" w:pos="7812"/>
-        </w:tabs>
-        <w:spacing w:after="160" w:line="259" w:lineRule="auto"/>
-        <w:contextualSpacing/>
-        <w:rPr>
-          <w:rFonts w:hint="default" w:ascii="Times New Roman" w:hAnsi="Times New Roman" w:cs="Times New Roman"/>
-          <w:b/>
-          <w:bCs/>
-          <w:sz w:val="28"/>
-          <w:szCs w:val="28"/>
-          <w:lang w:val="es-PE"/>
-        </w:rPr>
-      </w:pPr>
-    </w:p>
-    <w:p>
-      <w:pPr>
-        <w:pStyle w:val="9"/>
-        <w:numPr>
-          <w:numId w:val="0"/>
-        </w:numPr>
-        <w:tabs>
-          <w:tab w:val="left" w:pos="7812"/>
-        </w:tabs>
-        <w:spacing w:after="160" w:line="259" w:lineRule="auto"/>
-        <w:contextualSpacing/>
-        <w:rPr>
-          <w:rFonts w:hint="default" w:ascii="Times New Roman" w:hAnsi="Times New Roman" w:cs="Times New Roman"/>
-          <w:b/>
-          <w:bCs/>
-          <w:sz w:val="28"/>
-          <w:szCs w:val="28"/>
-          <w:lang w:val="es-PE"/>
-        </w:rPr>
-      </w:pPr>
-    </w:p>
-    <w:p>
-      <w:pPr>
-        <w:pStyle w:val="9"/>
-        <w:numPr>
-          <w:numId w:val="0"/>
-        </w:numPr>
-        <w:tabs>
-          <w:tab w:val="left" w:pos="7812"/>
-        </w:tabs>
-        <w:spacing w:after="160" w:line="259" w:lineRule="auto"/>
-        <w:contextualSpacing/>
-        <w:rPr>
-          <w:rFonts w:hint="default" w:ascii="Times New Roman" w:hAnsi="Times New Roman" w:cs="Times New Roman"/>
-          <w:b/>
-          <w:bCs/>
-          <w:sz w:val="28"/>
-          <w:szCs w:val="28"/>
-          <w:lang w:val="es-PE"/>
-        </w:rPr>
-      </w:pPr>
-    </w:p>
-    <w:p>
-      <w:pPr>
-        <w:pStyle w:val="9"/>
-        <w:numPr>
-          <w:numId w:val="0"/>
-        </w:numPr>
-        <w:tabs>
-          <w:tab w:val="left" w:pos="7812"/>
-        </w:tabs>
-        <w:spacing w:after="160" w:line="259" w:lineRule="auto"/>
-        <w:contextualSpacing/>
-        <w:rPr>
-          <w:rFonts w:hint="default" w:ascii="Times New Roman" w:hAnsi="Times New Roman" w:cs="Times New Roman"/>
-          <w:b/>
-          <w:bCs/>
-          <w:sz w:val="28"/>
-          <w:szCs w:val="28"/>
-          <w:lang w:val="es-PE"/>
-        </w:rPr>
-      </w:pPr>
-    </w:p>
-    <w:p>
-      <w:pPr>
-        <w:pStyle w:val="9"/>
-        <w:numPr>
-          <w:numId w:val="0"/>
-        </w:numPr>
-        <w:tabs>
-          <w:tab w:val="left" w:pos="7812"/>
-        </w:tabs>
-        <w:spacing w:after="160" w:line="259" w:lineRule="auto"/>
-        <w:contextualSpacing/>
-        <w:rPr>
-          <w:rFonts w:hint="default" w:ascii="Times New Roman" w:hAnsi="Times New Roman" w:cs="Times New Roman"/>
-          <w:b/>
-          <w:bCs/>
-          <w:sz w:val="28"/>
-          <w:szCs w:val="28"/>
-          <w:lang w:val="es-PE"/>
-        </w:rPr>
-      </w:pPr>
-    </w:p>
-    <w:p>
-      <w:pPr>
-        <w:pStyle w:val="9"/>
-        <w:numPr>
-          <w:numId w:val="0"/>
-        </w:numPr>
-        <w:tabs>
-          <w:tab w:val="left" w:pos="7812"/>
-        </w:tabs>
-        <w:spacing w:after="160" w:line="259" w:lineRule="auto"/>
-        <w:contextualSpacing/>
-        <w:rPr>
-          <w:rFonts w:hint="default" w:ascii="Times New Roman" w:hAnsi="Times New Roman" w:cs="Times New Roman"/>
-          <w:b/>
-          <w:bCs/>
-          <w:sz w:val="28"/>
-          <w:szCs w:val="28"/>
-          <w:lang w:val="es-PE"/>
-        </w:rPr>
-      </w:pPr>
-    </w:p>
-    <w:p>
-      <w:pPr>
-        <w:pStyle w:val="9"/>
-        <w:numPr>
-          <w:numId w:val="0"/>
-        </w:numPr>
-        <w:tabs>
-          <w:tab w:val="left" w:pos="7812"/>
-        </w:tabs>
-        <w:spacing w:after="160" w:line="259" w:lineRule="auto"/>
-        <w:contextualSpacing/>
-        <w:rPr>
-          <w:rFonts w:hint="default" w:ascii="Times New Roman" w:hAnsi="Times New Roman" w:cs="Times New Roman"/>
-          <w:b/>
-          <w:bCs/>
-          <w:sz w:val="28"/>
-          <w:szCs w:val="28"/>
-          <w:lang w:val="es-PE"/>
-        </w:rPr>
-      </w:pPr>
-    </w:p>
-    <w:p>
-      <w:pPr>
-        <w:pStyle w:val="9"/>
-        <w:numPr>
-          <w:numId w:val="0"/>
-        </w:numPr>
-        <w:tabs>
-          <w:tab w:val="left" w:pos="7812"/>
-        </w:tabs>
-        <w:spacing w:after="160" w:line="259" w:lineRule="auto"/>
-        <w:contextualSpacing/>
-        <w:rPr>
-          <w:rFonts w:hint="default" w:ascii="Times New Roman" w:hAnsi="Times New Roman" w:cs="Times New Roman"/>
-          <w:b/>
-          <w:bCs/>
-          <w:sz w:val="28"/>
-          <w:szCs w:val="28"/>
-          <w:lang w:val="es-PE"/>
-        </w:rPr>
-      </w:pPr>
-    </w:p>
-    <w:p>
-      <w:pPr>
-        <w:pStyle w:val="9"/>
         <w:tabs>
           <w:tab w:val="left" w:pos="7812"/>
         </w:tabs>
@@ -3824,6 +3569,7 @@
       <w:pPr>
         <w:pStyle w:val="9"/>
         <w:numPr>
+          <w:ilvl w:val="0"/>
           <w:numId w:val="0"/>
         </w:numPr>
         <w:tabs>
@@ -3846,7 +3592,7 @@
           <w:szCs w:val="28"/>
         </w:rPr>
         <w:drawing>
-          <wp:anchor distT="0" distB="0" distL="114300" distR="114300" simplePos="0" relativeHeight="251660288" behindDoc="0" locked="0" layoutInCell="1" allowOverlap="1">
+          <wp:anchor distT="0" distB="0" distL="114300" distR="114300" simplePos="0" relativeHeight="251659264" behindDoc="0" locked="0" layoutInCell="1" allowOverlap="1">
             <wp:simplePos x="0" y="0"/>
             <wp:positionH relativeFrom="column">
               <wp:posOffset>904240</wp:posOffset>
@@ -3911,6 +3657,7 @@
       <w:pPr>
         <w:pStyle w:val="9"/>
         <w:numPr>
+          <w:ilvl w:val="0"/>
           <w:numId w:val="0"/>
         </w:numPr>
         <w:tabs>
@@ -3942,6 +3689,7 @@
       <w:pPr>
         <w:pStyle w:val="9"/>
         <w:numPr>
+          <w:ilvl w:val="0"/>
           <w:numId w:val="0"/>
         </w:numPr>
         <w:tabs>
@@ -3962,6 +3710,7 @@
       <w:pPr>
         <w:pStyle w:val="9"/>
         <w:numPr>
+          <w:ilvl w:val="0"/>
           <w:numId w:val="0"/>
         </w:numPr>
         <w:tabs>
@@ -3982,6 +3731,7 @@
       <w:pPr>
         <w:pStyle w:val="9"/>
         <w:numPr>
+          <w:ilvl w:val="0"/>
           <w:numId w:val="0"/>
         </w:numPr>
         <w:tabs>
@@ -4002,6 +3752,7 @@
       <w:pPr>
         <w:pStyle w:val="9"/>
         <w:numPr>
+          <w:ilvl w:val="0"/>
           <w:numId w:val="0"/>
         </w:numPr>
         <w:tabs>
@@ -4022,6 +3773,7 @@
       <w:pPr>
         <w:pStyle w:val="9"/>
         <w:numPr>
+          <w:ilvl w:val="0"/>
           <w:numId w:val="0"/>
         </w:numPr>
         <w:tabs>
@@ -4042,6 +3794,7 @@
       <w:pPr>
         <w:pStyle w:val="9"/>
         <w:numPr>
+          <w:ilvl w:val="0"/>
           <w:numId w:val="0"/>
         </w:numPr>
         <w:tabs>
@@ -4062,6 +3815,7 @@
       <w:pPr>
         <w:pStyle w:val="9"/>
         <w:numPr>
+          <w:ilvl w:val="0"/>
           <w:numId w:val="0"/>
         </w:numPr>
         <w:tabs>
@@ -4082,6 +3836,7 @@
       <w:pPr>
         <w:pStyle w:val="9"/>
         <w:numPr>
+          <w:ilvl w:val="0"/>
           <w:numId w:val="0"/>
         </w:numPr>
         <w:tabs>
@@ -4102,6 +3857,7 @@
       <w:pPr>
         <w:pStyle w:val="9"/>
         <w:numPr>
+          <w:ilvl w:val="0"/>
           <w:numId w:val="0"/>
         </w:numPr>
         <w:tabs>
@@ -4239,6 +3995,119 @@
     </w:p>
     <w:p>
       <w:pPr>
+        <w:pStyle w:val="4"/>
+        <w:numPr>
+          <w:ilvl w:val="1"/>
+          <w:numId w:val="1"/>
+        </w:numPr>
+        <w:bidi w:val="0"/>
+        <w:outlineLvl w:val="1"/>
+        <w:rPr>
+          <w:rFonts w:hint="default" w:ascii="Times New Roman" w:hAnsi="Times New Roman" w:cs="Times New Roman"/>
+          <w:sz w:val="28"/>
+          <w:szCs w:val="28"/>
+        </w:rPr>
+      </w:pPr>
+      <w:r>
+        <w:rPr>
+          <w:rFonts w:hint="default" w:ascii="Times New Roman" w:hAnsi="Times New Roman" w:cs="Times New Roman"/>
+          <w:sz w:val="28"/>
+          <w:szCs w:val="28"/>
+        </w:rPr>
+        <w:t>D</w:t>
+      </w:r>
+      <w:r>
+        <w:rPr>
+          <w:rFonts w:hint="default" w:ascii="Times New Roman" w:hAnsi="Times New Roman" w:cs="Times New Roman"/>
+          <w:sz w:val="28"/>
+          <w:szCs w:val="28"/>
+          <w:lang w:val="es-PE"/>
+        </w:rPr>
+        <w:t>iagrama de entidad- relación:</w:t>
+      </w:r>
+    </w:p>
+    <w:p>
+      <w:pPr>
+        <w:pStyle w:val="4"/>
+        <w:numPr>
+          <w:numId w:val="0"/>
+        </w:numPr>
+        <w:bidi w:val="0"/>
+        <w:ind w:left="360" w:leftChars="0"/>
+        <w:outlineLvl w:val="1"/>
+        <w:rPr>
+          <w:rFonts w:hint="default" w:ascii="Times New Roman" w:hAnsi="Times New Roman" w:cs="Times New Roman"/>
+          <w:sz w:val="28"/>
+          <w:szCs w:val="28"/>
+        </w:rPr>
+      </w:pPr>
+      <w:r>
+        <w:rPr>
+          <w:rFonts w:hint="default" w:ascii="Times New Roman" w:hAnsi="Times New Roman" w:cs="Times New Roman"/>
+          <w:b/>
+          <w:bCs/>
+          <w:sz w:val="28"/>
+          <w:szCs w:val="28"/>
+          <w:lang w:val="es-PE"/>
+        </w:rPr>
+        <w:drawing>
+          <wp:anchor distT="0" distB="0" distL="114300" distR="114300" simplePos="0" relativeHeight="251660288" behindDoc="0" locked="0" layoutInCell="1" allowOverlap="1">
+            <wp:simplePos x="0" y="0"/>
+            <wp:positionH relativeFrom="column">
+              <wp:posOffset>814705</wp:posOffset>
+            </wp:positionH>
+            <wp:positionV relativeFrom="paragraph">
+              <wp:posOffset>94615</wp:posOffset>
+            </wp:positionV>
+            <wp:extent cx="4300220" cy="2585720"/>
+            <wp:effectExtent l="0" t="0" r="12700" b="5080"/>
+            <wp:wrapSquare wrapText="bothSides"/>
+            <wp:docPr id="4" name="Imagen 4" descr="diagramaEntidad"/>
+            <wp:cNvGraphicFramePr>
+              <a:graphicFrameLocks xmlns:a="http://schemas.openxmlformats.org/drawingml/2006/main" noChangeAspect="1"/>
+            </wp:cNvGraphicFramePr>
+            <a:graphic xmlns:a="http://schemas.openxmlformats.org/drawingml/2006/main">
+              <a:graphicData uri="http://schemas.openxmlformats.org/drawingml/2006/picture">
+                <pic:pic xmlns:pic="http://schemas.openxmlformats.org/drawingml/2006/picture">
+                  <pic:nvPicPr>
+                    <pic:cNvPr id="4" name="Imagen 4" descr="diagramaEntidad"/>
+                    <pic:cNvPicPr>
+                      <a:picLocks noChangeAspect="1"/>
+                    </pic:cNvPicPr>
+                  </pic:nvPicPr>
+                  <pic:blipFill>
+                    <a:blip r:embed="rId8"/>
+                    <a:stretch>
+                      <a:fillRect/>
+                    </a:stretch>
+                  </pic:blipFill>
+                  <pic:spPr>
+                    <a:xfrm>
+                      <a:off x="0" y="0"/>
+                      <a:ext cx="4300220" cy="2585720"/>
+                    </a:xfrm>
+                    <a:prstGeom prst="rect">
+                      <a:avLst/>
+                    </a:prstGeom>
+                  </pic:spPr>
+                </pic:pic>
+              </a:graphicData>
+            </a:graphic>
+          </wp:anchor>
+        </w:drawing>
+      </w:r>
+      <w:r>
+        <w:rPr>
+          <w:rFonts w:hint="default" w:ascii="Times New Roman" w:hAnsi="Times New Roman" w:cs="Times New Roman"/>
+          <w:sz w:val="28"/>
+          <w:szCs w:val="28"/>
+          <w:lang w:val="es-PE"/>
+        </w:rPr>
+        <w:t xml:space="preserve"> </w:t>
+      </w:r>
+    </w:p>
+    <w:p>
+      <w:pPr>
         <w:pStyle w:val="9"/>
         <w:tabs>
           <w:tab w:val="left" w:pos="7812"/>
@@ -4261,11 +4130,234 @@
         </w:tabs>
         <w:ind w:left="0" w:leftChars="0" w:firstLine="0" w:firstLineChars="0"/>
         <w:rPr>
-          <w:rFonts w:ascii="Times New Roman" w:hAnsi="Times New Roman" w:cs="Times New Roman"/>
-          <w:b/>
-          <w:bCs/>
-          <w:sz w:val="28"/>
-          <w:szCs w:val="28"/>
+          <w:rFonts w:hint="default" w:ascii="Times New Roman" w:hAnsi="Times New Roman" w:cs="Times New Roman"/>
+          <w:b/>
+          <w:bCs/>
+          <w:sz w:val="28"/>
+          <w:szCs w:val="28"/>
+          <w:lang w:val="es-PE"/>
+        </w:rPr>
+      </w:pPr>
+    </w:p>
+    <w:p>
+      <w:pPr>
+        <w:pStyle w:val="9"/>
+        <w:tabs>
+          <w:tab w:val="left" w:pos="7812"/>
+        </w:tabs>
+        <w:ind w:left="0" w:leftChars="0" w:firstLine="0" w:firstLineChars="0"/>
+        <w:rPr>
+          <w:rFonts w:hint="default" w:ascii="Times New Roman" w:hAnsi="Times New Roman" w:cs="Times New Roman"/>
+          <w:b/>
+          <w:bCs/>
+          <w:sz w:val="28"/>
+          <w:szCs w:val="28"/>
+          <w:lang w:val="es-PE"/>
+        </w:rPr>
+      </w:pPr>
+    </w:p>
+    <w:p>
+      <w:pPr>
+        <w:pStyle w:val="9"/>
+        <w:tabs>
+          <w:tab w:val="left" w:pos="7812"/>
+        </w:tabs>
+        <w:ind w:left="0" w:leftChars="0" w:firstLine="0" w:firstLineChars="0"/>
+        <w:rPr>
+          <w:rFonts w:hint="default" w:ascii="Times New Roman" w:hAnsi="Times New Roman" w:cs="Times New Roman"/>
+          <w:b/>
+          <w:bCs/>
+          <w:sz w:val="28"/>
+          <w:szCs w:val="28"/>
+          <w:lang w:val="es-PE"/>
+        </w:rPr>
+      </w:pPr>
+    </w:p>
+    <w:p>
+      <w:pPr>
+        <w:pStyle w:val="9"/>
+        <w:tabs>
+          <w:tab w:val="left" w:pos="7812"/>
+        </w:tabs>
+        <w:ind w:left="0" w:leftChars="0" w:firstLine="0" w:firstLineChars="0"/>
+        <w:rPr>
+          <w:rFonts w:hint="default" w:ascii="Times New Roman" w:hAnsi="Times New Roman" w:cs="Times New Roman"/>
+          <w:b/>
+          <w:bCs/>
+          <w:sz w:val="28"/>
+          <w:szCs w:val="28"/>
+          <w:lang w:val="es-PE"/>
+        </w:rPr>
+      </w:pPr>
+    </w:p>
+    <w:p>
+      <w:pPr>
+        <w:pStyle w:val="9"/>
+        <w:tabs>
+          <w:tab w:val="left" w:pos="7812"/>
+        </w:tabs>
+        <w:ind w:left="0" w:leftChars="0" w:firstLine="0" w:firstLineChars="0"/>
+        <w:rPr>
+          <w:rFonts w:hint="default" w:ascii="Times New Roman" w:hAnsi="Times New Roman" w:cs="Times New Roman"/>
+          <w:b/>
+          <w:bCs/>
+          <w:sz w:val="28"/>
+          <w:szCs w:val="28"/>
+          <w:lang w:val="es-PE"/>
+        </w:rPr>
+      </w:pPr>
+    </w:p>
+    <w:p>
+      <w:pPr>
+        <w:pStyle w:val="9"/>
+        <w:tabs>
+          <w:tab w:val="left" w:pos="7812"/>
+        </w:tabs>
+        <w:ind w:left="0" w:leftChars="0" w:firstLine="0" w:firstLineChars="0"/>
+        <w:rPr>
+          <w:rFonts w:hint="default" w:ascii="Times New Roman" w:hAnsi="Times New Roman" w:cs="Times New Roman"/>
+          <w:b/>
+          <w:bCs/>
+          <w:sz w:val="28"/>
+          <w:szCs w:val="28"/>
+          <w:lang w:val="es-PE"/>
+        </w:rPr>
+      </w:pPr>
+      <w:bookmarkStart w:id="11" w:name="_GoBack"/>
+      <w:bookmarkEnd w:id="11"/>
+    </w:p>
+    <w:p>
+      <w:pPr>
+        <w:pStyle w:val="9"/>
+        <w:tabs>
+          <w:tab w:val="left" w:pos="7812"/>
+        </w:tabs>
+        <w:ind w:left="0" w:leftChars="0" w:firstLine="0" w:firstLineChars="0"/>
+        <w:rPr>
+          <w:rFonts w:hint="default" w:ascii="Times New Roman" w:hAnsi="Times New Roman" w:cs="Times New Roman"/>
+          <w:b/>
+          <w:bCs/>
+          <w:sz w:val="28"/>
+          <w:szCs w:val="28"/>
+          <w:lang w:val="es-PE"/>
+        </w:rPr>
+      </w:pPr>
+    </w:p>
+    <w:p>
+      <w:pPr>
+        <w:pStyle w:val="9"/>
+        <w:tabs>
+          <w:tab w:val="left" w:pos="7812"/>
+        </w:tabs>
+        <w:ind w:left="0" w:leftChars="0" w:firstLine="0" w:firstLineChars="0"/>
+        <w:rPr>
+          <w:rFonts w:hint="default" w:ascii="Times New Roman" w:hAnsi="Times New Roman" w:cs="Times New Roman"/>
+          <w:b/>
+          <w:bCs/>
+          <w:sz w:val="28"/>
+          <w:szCs w:val="28"/>
+          <w:lang w:val="es-PE"/>
+        </w:rPr>
+      </w:pPr>
+    </w:p>
+    <w:p>
+      <w:pPr>
+        <w:pStyle w:val="9"/>
+        <w:tabs>
+          <w:tab w:val="left" w:pos="7812"/>
+        </w:tabs>
+        <w:ind w:left="0" w:leftChars="0" w:firstLine="0" w:firstLineChars="0"/>
+        <w:rPr>
+          <w:rFonts w:hint="default" w:ascii="Times New Roman" w:hAnsi="Times New Roman" w:cs="Times New Roman"/>
+          <w:b/>
+          <w:bCs/>
+          <w:sz w:val="28"/>
+          <w:szCs w:val="28"/>
+          <w:lang w:val="es-PE"/>
+        </w:rPr>
+      </w:pPr>
+    </w:p>
+    <w:p>
+      <w:pPr>
+        <w:pStyle w:val="9"/>
+        <w:tabs>
+          <w:tab w:val="left" w:pos="7812"/>
+        </w:tabs>
+        <w:ind w:left="0" w:leftChars="0" w:firstLine="0" w:firstLineChars="0"/>
+        <w:rPr>
+          <w:rFonts w:hint="default" w:ascii="Times New Roman" w:hAnsi="Times New Roman" w:cs="Times New Roman"/>
+          <w:b/>
+          <w:bCs/>
+          <w:sz w:val="28"/>
+          <w:szCs w:val="28"/>
+          <w:lang w:val="es-PE"/>
+        </w:rPr>
+      </w:pPr>
+    </w:p>
+    <w:p>
+      <w:pPr>
+        <w:pStyle w:val="9"/>
+        <w:tabs>
+          <w:tab w:val="left" w:pos="7812"/>
+        </w:tabs>
+        <w:ind w:left="2880"/>
+        <w:rPr>
+          <w:rFonts w:hint="default" w:ascii="Times New Roman" w:hAnsi="Times New Roman" w:cs="Times New Roman"/>
+          <w:b/>
+          <w:bCs/>
+          <w:sz w:val="18"/>
+          <w:szCs w:val="18"/>
+          <w:lang w:val="es-PE"/>
+        </w:rPr>
+      </w:pPr>
+      <w:r>
+        <w:rPr>
+          <w:rFonts w:hint="default" w:ascii="Times New Roman" w:hAnsi="Times New Roman" w:cs="Times New Roman"/>
+          <w:b/>
+          <w:bCs/>
+          <w:sz w:val="18"/>
+          <w:szCs w:val="18"/>
+          <w:lang w:val="es-PE"/>
+        </w:rPr>
+        <w:t>Fig</w:t>
+      </w:r>
+      <w:r>
+        <w:rPr>
+          <w:rFonts w:ascii="Times New Roman" w:hAnsi="Times New Roman" w:cs="Times New Roman"/>
+          <w:b/>
+          <w:bCs/>
+          <w:sz w:val="18"/>
+          <w:szCs w:val="18"/>
+        </w:rPr>
+        <w:t xml:space="preserve">ura </w:t>
+      </w:r>
+      <w:r>
+        <w:rPr>
+          <w:rFonts w:hint="default" w:ascii="Times New Roman" w:hAnsi="Times New Roman" w:cs="Times New Roman"/>
+          <w:b/>
+          <w:bCs/>
+          <w:sz w:val="18"/>
+          <w:szCs w:val="18"/>
+          <w:lang w:val="es-PE"/>
+        </w:rPr>
+        <w:t>3. Modelo de estructura relacional de la base de datos</w:t>
+      </w:r>
+    </w:p>
+    <w:p>
+      <w:pPr>
+        <w:pStyle w:val="9"/>
+        <w:tabs>
+          <w:tab w:val="left" w:pos="7812"/>
+        </w:tabs>
+        <w:ind w:left="0" w:leftChars="0" w:firstLine="0" w:firstLineChars="0"/>
+        <w:jc w:val="center"/>
+        <w:rPr>
+          <w:rFonts w:hint="default" w:ascii="Times New Roman" w:hAnsi="Times New Roman" w:cs="Times New Roman"/>
+          <w:b/>
+          <w:bCs/>
+          <w:sz w:val="28"/>
+          <w:szCs w:val="28"/>
+          <w:lang w:val="es-PE"/>
         </w:rPr>
       </w:pPr>
     </w:p>
@@ -4847,6 +4939,7 @@
       <w:ind w:leftChars="0"/>
     </w:pPr>
     <w:rPr>
+      <w:rFonts w:asciiTheme="minorHAnsi" w:hAnsiTheme="minorHAnsi" w:eastAsiaTheme="minorHAnsi" w:cstheme="minorBidi"/>
       <w:sz w:val="20"/>
       <w:szCs w:val="20"/>
     </w:rPr>
@@ -4858,6 +4951,7 @@
       <w:ind w:leftChars="200"/>
     </w:pPr>
     <w:rPr>
+      <w:rFonts w:asciiTheme="minorHAnsi" w:hAnsiTheme="minorHAnsi" w:eastAsiaTheme="minorHAnsi" w:cstheme="minorBidi"/>
       <w:sz w:val="20"/>
       <w:szCs w:val="20"/>
     </w:rPr>
@@ -4869,6 +4963,7 @@
       <w:ind w:leftChars="400"/>
     </w:pPr>
     <w:rPr>
+      <w:rFonts w:asciiTheme="minorHAnsi" w:hAnsiTheme="minorHAnsi" w:eastAsiaTheme="minorHAnsi" w:cstheme="minorBidi"/>
       <w:sz w:val="20"/>
       <w:szCs w:val="20"/>
     </w:rPr>

</xml_diff>

<commit_message>
Correcion del indice del documento de arquitectura de software
</commit_message>
<xml_diff>
--- a/Desarrollo/SCSE/Requisitos/SCSE-ADS.docx
+++ b/Desarrollo/SCSE/Requisitos/SCSE-ADS.docx
@@ -1240,6 +1240,8 @@
             </w:rPr>
             <w:fldChar w:fldCharType="end"/>
           </w:r>
+          <w:bookmarkStart w:id="11" w:name="_GoBack"/>
+          <w:bookmarkEnd w:id="11"/>
         </w:p>
         <w:p>
           <w:pPr>
@@ -1599,6 +1601,154 @@
               <w:lang w:val="es-PE"/>
             </w:rPr>
             <w:t>iagrama de caso de uso:</w:t>
+          </w:r>
+          <w:r>
+            <w:rPr>
+              <w:rFonts w:hint="default" w:ascii="Times New Roman" w:hAnsi="Times New Roman" w:cs="Times New Roman"/>
+              <w:b/>
+              <w:bCs/>
+              <w:sz w:val="24"/>
+              <w:szCs w:val="24"/>
+            </w:rPr>
+            <w:tab/>
+          </w:r>
+          <w:r>
+            <w:rPr>
+              <w:rFonts w:hint="default" w:ascii="Times New Roman" w:hAnsi="Times New Roman" w:cs="Times New Roman"/>
+              <w:b/>
+              <w:bCs/>
+              <w:sz w:val="24"/>
+              <w:szCs w:val="24"/>
+            </w:rPr>
+            <w:fldChar w:fldCharType="begin"/>
+          </w:r>
+          <w:r>
+            <w:rPr>
+              <w:rFonts w:hint="default" w:ascii="Times New Roman" w:hAnsi="Times New Roman" w:cs="Times New Roman"/>
+              <w:b/>
+              <w:bCs/>
+              <w:sz w:val="24"/>
+              <w:szCs w:val="24"/>
+            </w:rPr>
+            <w:instrText xml:space="preserve"> PAGEREF _Toc28823 \h </w:instrText>
+          </w:r>
+          <w:r>
+            <w:rPr>
+              <w:rFonts w:hint="default" w:ascii="Times New Roman" w:hAnsi="Times New Roman" w:cs="Times New Roman"/>
+              <w:b/>
+              <w:bCs/>
+              <w:sz w:val="24"/>
+              <w:szCs w:val="24"/>
+            </w:rPr>
+            <w:fldChar w:fldCharType="separate"/>
+          </w:r>
+          <w:r>
+            <w:rPr>
+              <w:rFonts w:hint="default" w:ascii="Times New Roman" w:hAnsi="Times New Roman" w:cs="Times New Roman"/>
+              <w:b/>
+              <w:bCs/>
+              <w:sz w:val="24"/>
+              <w:szCs w:val="24"/>
+            </w:rPr>
+            <w:t>5</w:t>
+          </w:r>
+          <w:r>
+            <w:rPr>
+              <w:rFonts w:hint="default" w:ascii="Times New Roman" w:hAnsi="Times New Roman" w:cs="Times New Roman"/>
+              <w:b/>
+              <w:bCs/>
+              <w:sz w:val="24"/>
+              <w:szCs w:val="24"/>
+            </w:rPr>
+            <w:fldChar w:fldCharType="end"/>
+          </w:r>
+          <w:r>
+            <w:rPr>
+              <w:rFonts w:hint="default" w:ascii="Times New Roman" w:hAnsi="Times New Roman" w:cs="Times New Roman"/>
+              <w:b/>
+              <w:bCs/>
+              <w:sz w:val="24"/>
+              <w:szCs w:val="24"/>
+            </w:rPr>
+            <w:fldChar w:fldCharType="end"/>
+          </w:r>
+        </w:p>
+        <w:p>
+          <w:pPr>
+            <w:pStyle w:val="14"/>
+            <w:tabs>
+              <w:tab w:val="right" w:leader="dot" w:pos="9360"/>
+            </w:tabs>
+            <w:spacing w:line="480" w:lineRule="auto"/>
+            <w:rPr>
+              <w:rFonts w:hint="default" w:ascii="Times New Roman" w:hAnsi="Times New Roman" w:cs="Times New Roman"/>
+              <w:b/>
+              <w:bCs/>
+              <w:sz w:val="24"/>
+              <w:szCs w:val="24"/>
+            </w:rPr>
+          </w:pPr>
+          <w:r>
+            <w:rPr>
+              <w:rFonts w:hint="default" w:ascii="Times New Roman" w:hAnsi="Times New Roman" w:cs="Times New Roman"/>
+              <w:b/>
+              <w:bCs/>
+              <w:sz w:val="24"/>
+              <w:szCs w:val="24"/>
+            </w:rPr>
+            <w:fldChar w:fldCharType="begin"/>
+          </w:r>
+          <w:r>
+            <w:rPr>
+              <w:rFonts w:hint="default" w:ascii="Times New Roman" w:hAnsi="Times New Roman" w:cs="Times New Roman"/>
+              <w:b/>
+              <w:bCs/>
+              <w:sz w:val="24"/>
+              <w:szCs w:val="24"/>
+            </w:rPr>
+            <w:instrText xml:space="preserve"> HYPERLINK \l _Toc28823 </w:instrText>
+          </w:r>
+          <w:r>
+            <w:rPr>
+              <w:rFonts w:hint="default" w:ascii="Times New Roman" w:hAnsi="Times New Roman" w:cs="Times New Roman"/>
+              <w:b/>
+              <w:bCs/>
+              <w:sz w:val="24"/>
+              <w:szCs w:val="24"/>
+            </w:rPr>
+            <w:fldChar w:fldCharType="separate"/>
+          </w:r>
+          <w:r>
+            <w:rPr>
+              <w:rFonts w:hint="default" w:ascii="Times New Roman" w:hAnsi="Times New Roman" w:cs="Times New Roman"/>
+              <w:b/>
+              <w:bCs/>
+              <w:sz w:val="24"/>
+              <w:szCs w:val="24"/>
+              <w:lang w:val="es-PE"/>
+            </w:rPr>
+            <w:t xml:space="preserve">2.3 </w:t>
+          </w:r>
+          <w:r>
+            <w:rPr>
+              <w:rFonts w:hint="default" w:ascii="Times New Roman" w:hAnsi="Times New Roman" w:cs="Times New Roman"/>
+              <w:b/>
+              <w:bCs/>
+              <w:sz w:val="24"/>
+              <w:szCs w:val="24"/>
+            </w:rPr>
+            <w:t>D</w:t>
+          </w:r>
+          <w:r>
+            <w:rPr>
+              <w:rFonts w:hint="default" w:ascii="Times New Roman" w:hAnsi="Times New Roman" w:cs="Times New Roman"/>
+              <w:b/>
+              <w:bCs/>
+              <w:sz w:val="24"/>
+              <w:szCs w:val="24"/>
+              <w:lang w:val="es-PE"/>
+            </w:rPr>
+            <w:t>iagrama de entidad-relación:</w:t>
           </w:r>
           <w:r>
             <w:rPr>
@@ -4223,8 +4373,6 @@
           <w:lang w:val="es-PE"/>
         </w:rPr>
       </w:pPr>
-      <w:bookmarkStart w:id="11" w:name="_GoBack"/>
-      <w:bookmarkEnd w:id="11"/>
     </w:p>
     <w:p>
       <w:pPr>

</xml_diff>